<commit_message>
DBMS: Finish the report of TP4
</commit_message>
<xml_diff>
--- a/DBMS/TP4/Report.docx
+++ b/DBMS/TP4/Report.docx
@@ -342,14 +342,27 @@
       <w:r>
         <w:t xml:space="preserve">Figure </w:t>
       </w:r>
-      <w:fldSimple w:instr=" SEQ Figure \* ARABIC ">
-        <w:r>
-          <w:rPr>
-            <w:noProof/>
-          </w:rPr>
-          <w:t>1</w:t>
-        </w:r>
-      </w:fldSimple>
+      <w:r>
+        <w:fldChar w:fldCharType="begin"/>
+      </w:r>
+      <w:r>
+        <w:instrText xml:space="preserve"> SEQ Figure \* ARABIC </w:instrText>
+      </w:r>
+      <w:r>
+        <w:fldChar w:fldCharType="separate"/>
+      </w:r>
+      <w:r>
+        <w:rPr>
+          <w:noProof/>
+        </w:rPr>
+        <w:t>1</w:t>
+      </w:r>
+      <w:r>
+        <w:rPr>
+          <w:noProof/>
+        </w:rPr>
+        <w:fldChar w:fldCharType="end"/>
+      </w:r>
       <w:r>
         <w:t xml:space="preserve"> - Question 01</w:t>
       </w:r>
@@ -488,14 +501,27 @@
       <w:r>
         <w:t xml:space="preserve">Figure </w:t>
       </w:r>
-      <w:fldSimple w:instr=" SEQ Figure \* ARABIC ">
-        <w:r>
-          <w:rPr>
-            <w:noProof/>
-          </w:rPr>
-          <w:t>2</w:t>
-        </w:r>
-      </w:fldSimple>
+      <w:r>
+        <w:fldChar w:fldCharType="begin"/>
+      </w:r>
+      <w:r>
+        <w:instrText xml:space="preserve"> SEQ Figure \* ARABIC </w:instrText>
+      </w:r>
+      <w:r>
+        <w:fldChar w:fldCharType="separate"/>
+      </w:r>
+      <w:r>
+        <w:rPr>
+          <w:noProof/>
+        </w:rPr>
+        <w:t>2</w:t>
+      </w:r>
+      <w:r>
+        <w:rPr>
+          <w:noProof/>
+        </w:rPr>
+        <w:fldChar w:fldCharType="end"/>
+      </w:r>
       <w:r>
         <w:t xml:space="preserve"> - Question 02</w:t>
       </w:r>
@@ -862,8 +888,6 @@
         </w:rPr>
         <w:t>3</w:t>
       </w:r>
-      <w:bookmarkStart w:id="0" w:name="_GoBack"/>
-      <w:bookmarkEnd w:id="0"/>
       <w:r>
         <w:rPr>
           <w:rFonts w:ascii="Calibri" w:hAnsi="Calibri" w:cs="Calibri"/>
@@ -939,31 +963,7 @@
           <w:sz w:val="20"/>
           <w:szCs w:val="20"/>
         </w:rPr>
-        <w:t xml:space="preserve">\copy </w:t>
-      </w:r>
-      <w:proofErr w:type="gramStart"/>
-      <w:r>
-        <w:rPr>
-          <w:rFonts w:ascii="Lucida Console" w:hAnsi="Lucida Console" w:cs="Courier New"/>
-          <w:i/>
-          <w:iCs/>
-          <w:color w:val="2E74B5" w:themeColor="accent1" w:themeShade="BF"/>
-          <w:sz w:val="20"/>
-          <w:szCs w:val="20"/>
-        </w:rPr>
-        <w:t>uv</w:t>
-      </w:r>
-      <w:proofErr w:type="gramEnd"/>
-      <w:r>
-        <w:rPr>
-          <w:rFonts w:ascii="Lucida Console" w:hAnsi="Lucida Console" w:cs="Courier New"/>
-          <w:i/>
-          <w:iCs/>
-          <w:color w:val="2E74B5" w:themeColor="accent1" w:themeShade="BF"/>
-          <w:sz w:val="20"/>
-          <w:szCs w:val="20"/>
-        </w:rPr>
-        <w:t xml:space="preserve"> (fketu, pkcode) FROM 'uvs.csv' WITH CSV DELIMITER ';'</w:t>
+        <w:t>\copy uv (fketu, pkcode) FROM 'uvs.csv' WITH CSV DELIMITER ';'</w:t>
       </w:r>
     </w:p>
     <w:p>
@@ -1055,14 +1055,27 @@
       <w:r>
         <w:t xml:space="preserve">Figure </w:t>
       </w:r>
-      <w:fldSimple w:instr=" SEQ Figure \* ARABIC ">
-        <w:r>
-          <w:rPr>
-            <w:noProof/>
-          </w:rPr>
-          <w:t>3</w:t>
-        </w:r>
-      </w:fldSimple>
+      <w:r>
+        <w:fldChar w:fldCharType="begin"/>
+      </w:r>
+      <w:r>
+        <w:instrText xml:space="preserve"> SEQ Figure \* ARABIC </w:instrText>
+      </w:r>
+      <w:r>
+        <w:fldChar w:fldCharType="separate"/>
+      </w:r>
+      <w:r>
+        <w:rPr>
+          <w:noProof/>
+        </w:rPr>
+        <w:t>3</w:t>
+      </w:r>
+      <w:r>
+        <w:rPr>
+          <w:noProof/>
+        </w:rPr>
+        <w:fldChar w:fldCharType="end"/>
+      </w:r>
       <w:r>
         <w:rPr>
           <w:lang w:val="fr-FR"/>
@@ -1079,11 +1092,377 @@
     </w:p>
     <w:p>
       <w:pPr>
+        <w:spacing w:before="240" w:after="0"/>
+        <w:ind w:left="288"/>
+        <w:rPr>
+          <w:rFonts w:ascii="Calibri" w:hAnsi="Calibri" w:cs="Calibri"/>
+          <w:b/>
+          <w:bCs/>
+          <w:sz w:val="24"/>
+          <w:szCs w:val="24"/>
+          <w:u w:val="single"/>
+        </w:rPr>
+      </w:pPr>
+      <w:r>
+        <w:rPr>
+          <w:rFonts w:ascii="Calibri" w:hAnsi="Calibri" w:cs="Calibri"/>
+          <w:b/>
+          <w:bCs/>
+          <w:sz w:val="24"/>
+          <w:szCs w:val="24"/>
+          <w:u w:val="single"/>
+        </w:rPr>
+        <w:t>Question 0</w:t>
+      </w:r>
+      <w:r>
+        <w:rPr>
+          <w:rFonts w:ascii="Calibri" w:hAnsi="Calibri" w:cs="Calibri"/>
+          <w:b/>
+          <w:bCs/>
+          <w:sz w:val="24"/>
+          <w:szCs w:val="24"/>
+          <w:u w:val="single"/>
+        </w:rPr>
+        <w:t>4</w:t>
+      </w:r>
+      <w:bookmarkStart w:id="0" w:name="_GoBack"/>
+      <w:bookmarkEnd w:id="0"/>
+      <w:r>
+        <w:rPr>
+          <w:rFonts w:ascii="Calibri" w:hAnsi="Calibri" w:cs="Calibri"/>
+          <w:b/>
+          <w:bCs/>
+          <w:sz w:val="24"/>
+          <w:szCs w:val="24"/>
+          <w:u w:val="single"/>
+        </w:rPr>
+        <w:t>:</w:t>
+      </w:r>
+    </w:p>
+    <w:p>
+      <w:pPr>
+        <w:pStyle w:val="ListParagraph"/>
+        <w:numPr>
+          <w:ilvl w:val="0"/>
+          <w:numId w:val="2"/>
+        </w:numPr>
+        <w:spacing w:before="240" w:after="0"/>
+        <w:rPr>
+          <w:rFonts w:ascii="Calibri" w:hAnsi="Calibri" w:cs="Calibri"/>
+          <w:sz w:val="24"/>
+          <w:szCs w:val="24"/>
+        </w:rPr>
+      </w:pPr>
+      <w:r>
+        <w:rPr>
+          <w:rFonts w:ascii="Calibri" w:hAnsi="Calibri" w:cs="Calibri"/>
+          <w:sz w:val="24"/>
+          <w:szCs w:val="24"/>
+        </w:rPr>
+        <w:t xml:space="preserve">The following figure shows us the script and the result of number of all uv followed by a etu: </w:t>
+      </w:r>
+    </w:p>
+    <w:p>
+      <w:pPr>
+        <w:keepNext/>
+        <w:spacing w:before="240" w:after="0"/>
+        <w:ind w:left="648"/>
+        <w:jc w:val="center"/>
+      </w:pPr>
+      <w:r>
+        <w:rPr>
+          <w:noProof/>
+          <w:lang w:eastAsia="en-GB"/>
+        </w:rPr>
+        <w:drawing>
+          <wp:inline distT="0" distB="0" distL="0" distR="0" wp14:anchorId="436324F6" wp14:editId="4D8DD732">
+            <wp:extent cx="5731510" cy="796925"/>
+            <wp:effectExtent l="0" t="0" r="2540" b="3175"/>
+            <wp:docPr id="1" name="Picture 1"/>
+            <wp:cNvGraphicFramePr>
+              <a:graphicFrameLocks xmlns:a="http://schemas.openxmlformats.org/drawingml/2006/main" noChangeAspect="1"/>
+            </wp:cNvGraphicFramePr>
+            <a:graphic xmlns:a="http://schemas.openxmlformats.org/drawingml/2006/main">
+              <a:graphicData uri="http://schemas.openxmlformats.org/drawingml/2006/picture">
+                <pic:pic xmlns:pic="http://schemas.openxmlformats.org/drawingml/2006/picture">
+                  <pic:nvPicPr>
+                    <pic:cNvPr id="1" name="Qst4_1.png"/>
+                    <pic:cNvPicPr/>
+                  </pic:nvPicPr>
+                  <pic:blipFill>
+                    <a:blip r:embed="rId8">
+                      <a:extLst>
+                        <a:ext uri="{28A0092B-C50C-407E-A947-70E740481C1C}">
+                          <a14:useLocalDpi xmlns:a14="http://schemas.microsoft.com/office/drawing/2010/main" val="0"/>
+                        </a:ext>
+                      </a:extLst>
+                    </a:blip>
+                    <a:stretch>
+                      <a:fillRect/>
+                    </a:stretch>
+                  </pic:blipFill>
+                  <pic:spPr>
+                    <a:xfrm>
+                      <a:off x="0" y="0"/>
+                      <a:ext cx="5731510" cy="796925"/>
+                    </a:xfrm>
+                    <a:prstGeom prst="rect">
+                      <a:avLst/>
+                    </a:prstGeom>
+                  </pic:spPr>
+                </pic:pic>
+              </a:graphicData>
+            </a:graphic>
+          </wp:inline>
+        </w:drawing>
+      </w:r>
+    </w:p>
+    <w:p>
+      <w:pPr>
+        <w:pStyle w:val="Caption"/>
+        <w:jc w:val="center"/>
+        <w:rPr>
+          <w:rFonts w:ascii="Calibri" w:hAnsi="Calibri" w:cs="Calibri"/>
+          <w:sz w:val="24"/>
+          <w:szCs w:val="24"/>
+        </w:rPr>
+      </w:pPr>
+      <w:r>
+        <w:t xml:space="preserve">Figure </w:t>
+      </w:r>
+      <w:r>
+        <w:fldChar w:fldCharType="begin"/>
+      </w:r>
+      <w:r>
+        <w:instrText xml:space="preserve"> SEQ Figure \* ARABIC </w:instrText>
+      </w:r>
+      <w:r>
+        <w:fldChar w:fldCharType="separate"/>
+      </w:r>
+      <w:r>
+        <w:rPr>
+          <w:noProof/>
+        </w:rPr>
+        <w:t>4</w:t>
+      </w:r>
+      <w:r>
+        <w:fldChar w:fldCharType="end"/>
+      </w:r>
+      <w:r>
         <w:rPr>
           <w:lang w:val="fr-FR"/>
         </w:rPr>
-      </w:pPr>
-    </w:p>
+        <w:t xml:space="preserve"> - </w:t>
+      </w:r>
+      <w:r>
+        <w:rPr>
+          <w:noProof/>
+          <w:lang w:val="fr-FR"/>
+        </w:rPr>
+        <w:t>Question 04_01</w:t>
+      </w:r>
+    </w:p>
+    <w:p>
+      <w:pPr>
+        <w:pStyle w:val="ListParagraph"/>
+        <w:numPr>
+          <w:ilvl w:val="0"/>
+          <w:numId w:val="2"/>
+        </w:numPr>
+        <w:spacing w:before="240" w:after="0"/>
+        <w:rPr>
+          <w:rFonts w:ascii="Calibri" w:hAnsi="Calibri" w:cs="Calibri"/>
+          <w:sz w:val="24"/>
+          <w:szCs w:val="24"/>
+        </w:rPr>
+      </w:pPr>
+      <w:r>
+        <w:rPr>
+          <w:rFonts w:ascii="Calibri" w:hAnsi="Calibri" w:cs="Calibri"/>
+          <w:sz w:val="24"/>
+          <w:szCs w:val="24"/>
+        </w:rPr>
+        <w:t xml:space="preserve">The following figure shows us the script and the result of number of all </w:t>
+      </w:r>
+      <w:r>
+        <w:rPr>
+          <w:rFonts w:ascii="Calibri" w:hAnsi="Calibri" w:cs="Calibri"/>
+          <w:sz w:val="24"/>
+          <w:szCs w:val="24"/>
+        </w:rPr>
+        <w:t>etu</w:t>
+      </w:r>
+      <w:r>
+        <w:rPr>
+          <w:rFonts w:ascii="Calibri" w:hAnsi="Calibri" w:cs="Calibri"/>
+          <w:sz w:val="24"/>
+          <w:szCs w:val="24"/>
+        </w:rPr>
+        <w:t xml:space="preserve"> </w:t>
+      </w:r>
+      <w:r>
+        <w:rPr>
+          <w:rFonts w:ascii="Calibri" w:hAnsi="Calibri" w:cs="Calibri"/>
+          <w:sz w:val="24"/>
+          <w:szCs w:val="24"/>
+        </w:rPr>
+        <w:t xml:space="preserve">who subscribe in </w:t>
+      </w:r>
+      <w:r>
+        <w:rPr>
+          <w:rFonts w:ascii="Calibri" w:hAnsi="Calibri" w:cs="Calibri"/>
+          <w:sz w:val="24"/>
+          <w:szCs w:val="24"/>
+        </w:rPr>
+        <w:t>a</w:t>
+      </w:r>
+      <w:r>
+        <w:rPr>
+          <w:rFonts w:ascii="Calibri" w:hAnsi="Calibri" w:cs="Calibri"/>
+          <w:sz w:val="24"/>
+          <w:szCs w:val="24"/>
+        </w:rPr>
+        <w:t>n</w:t>
+      </w:r>
+      <w:r>
+        <w:rPr>
+          <w:rFonts w:ascii="Calibri" w:hAnsi="Calibri" w:cs="Calibri"/>
+          <w:sz w:val="24"/>
+          <w:szCs w:val="24"/>
+        </w:rPr>
+        <w:t xml:space="preserve"> </w:t>
+      </w:r>
+      <w:r>
+        <w:rPr>
+          <w:rFonts w:ascii="Calibri" w:hAnsi="Calibri" w:cs="Calibri"/>
+          <w:sz w:val="24"/>
+          <w:szCs w:val="24"/>
+        </w:rPr>
+        <w:t>uv</w:t>
+      </w:r>
+      <w:r>
+        <w:rPr>
+          <w:rFonts w:ascii="Calibri" w:hAnsi="Calibri" w:cs="Calibri"/>
+          <w:sz w:val="24"/>
+          <w:szCs w:val="24"/>
+        </w:rPr>
+        <w:t xml:space="preserve">: </w:t>
+      </w:r>
+    </w:p>
+    <w:p>
+      <w:pPr>
+        <w:keepNext/>
+        <w:spacing w:before="240" w:after="0"/>
+        <w:ind w:left="648"/>
+      </w:pPr>
+      <w:r>
+        <w:rPr>
+          <w:rFonts w:ascii="Calibri" w:hAnsi="Calibri" w:cs="Calibri"/>
+          <w:noProof/>
+          <w:sz w:val="24"/>
+          <w:szCs w:val="24"/>
+          <w:lang w:eastAsia="en-GB"/>
+        </w:rPr>
+        <w:drawing>
+          <wp:inline distT="0" distB="0" distL="0" distR="0" wp14:anchorId="3FF60DAA" wp14:editId="5D771044">
+            <wp:extent cx="5731510" cy="847725"/>
+            <wp:effectExtent l="0" t="0" r="2540" b="9525"/>
+            <wp:docPr id="2" name="Picture 2"/>
+            <wp:cNvGraphicFramePr>
+              <a:graphicFrameLocks xmlns:a="http://schemas.openxmlformats.org/drawingml/2006/main" noChangeAspect="1"/>
+            </wp:cNvGraphicFramePr>
+            <a:graphic xmlns:a="http://schemas.openxmlformats.org/drawingml/2006/main">
+              <a:graphicData uri="http://schemas.openxmlformats.org/drawingml/2006/picture">
+                <pic:pic xmlns:pic="http://schemas.openxmlformats.org/drawingml/2006/picture">
+                  <pic:nvPicPr>
+                    <pic:cNvPr id="2" name="Qst4_2.png"/>
+                    <pic:cNvPicPr/>
+                  </pic:nvPicPr>
+                  <pic:blipFill>
+                    <a:blip r:embed="rId9">
+                      <a:extLst>
+                        <a:ext uri="{28A0092B-C50C-407E-A947-70E740481C1C}">
+                          <a14:useLocalDpi xmlns:a14="http://schemas.microsoft.com/office/drawing/2010/main" val="0"/>
+                        </a:ext>
+                      </a:extLst>
+                    </a:blip>
+                    <a:stretch>
+                      <a:fillRect/>
+                    </a:stretch>
+                  </pic:blipFill>
+                  <pic:spPr>
+                    <a:xfrm>
+                      <a:off x="0" y="0"/>
+                      <a:ext cx="5731510" cy="847725"/>
+                    </a:xfrm>
+                    <a:prstGeom prst="rect">
+                      <a:avLst/>
+                    </a:prstGeom>
+                  </pic:spPr>
+                </pic:pic>
+              </a:graphicData>
+            </a:graphic>
+          </wp:inline>
+        </w:drawing>
+      </w:r>
+    </w:p>
+    <w:p>
+      <w:pPr>
+        <w:pStyle w:val="Caption"/>
+        <w:jc w:val="center"/>
+        <w:rPr>
+          <w:rFonts w:ascii="Calibri" w:hAnsi="Calibri" w:cs="Calibri"/>
+          <w:sz w:val="24"/>
+          <w:szCs w:val="24"/>
+        </w:rPr>
+      </w:pPr>
+      <w:r>
+        <w:t xml:space="preserve">Figure </w:t>
+      </w:r>
+      <w:r>
+        <w:fldChar w:fldCharType="begin"/>
+      </w:r>
+      <w:r>
+        <w:instrText xml:space="preserve"> SEQ Figure \* ARABIC </w:instrText>
+      </w:r>
+      <w:r>
+        <w:fldChar w:fldCharType="separate"/>
+      </w:r>
+      <w:r>
+        <w:rPr>
+          <w:noProof/>
+        </w:rPr>
+        <w:t>5</w:t>
+      </w:r>
+      <w:r>
+        <w:fldChar w:fldCharType="end"/>
+      </w:r>
+      <w:r>
+        <w:rPr>
+          <w:lang w:val="fr-FR"/>
+        </w:rPr>
+        <w:t xml:space="preserve"> -</w:t>
+      </w:r>
+      <w:r>
+        <w:rPr>
+          <w:noProof/>
+          <w:lang w:val="fr-FR"/>
+        </w:rPr>
+        <w:t xml:space="preserve"> Qusetion 04_02</w:t>
+      </w:r>
+    </w:p>
+    <w:p>
+      <w:pPr>
+        <w:spacing w:before="240" w:after="0"/>
+        <w:ind w:left="288"/>
+        <w:rPr>
+          <w:rFonts w:ascii="Calibri" w:hAnsi="Calibri" w:cs="Calibri"/>
+          <w:sz w:val="24"/>
+          <w:szCs w:val="24"/>
+        </w:rPr>
+      </w:pPr>
+    </w:p>
+    <w:p/>
     <w:p/>
     <w:sectPr>
       <w:pgSz w:w="11906" w:h="16838"/>
@@ -1210,8 +1589,97 @@
       </w:rPr>
     </w:lvl>
   </w:abstractNum>
+  <w:abstractNum w:abstractNumId="1">
+    <w:nsid w:val="5B4668ED"/>
+    <w:multiLevelType w:val="hybridMultilevel"/>
+    <w:tmpl w:val="D00AB954"/>
+    <w:lvl w:ilvl="0" w:tplc="0809000F">
+      <w:start w:val="1"/>
+      <w:numFmt w:val="decimal"/>
+      <w:lvlText w:val="%1."/>
+      <w:lvlJc w:val="left"/>
+      <w:pPr>
+        <w:ind w:left="1008" w:hanging="360"/>
+      </w:pPr>
+    </w:lvl>
+    <w:lvl w:ilvl="1" w:tplc="08090019" w:tentative="1">
+      <w:start w:val="1"/>
+      <w:numFmt w:val="lowerLetter"/>
+      <w:lvlText w:val="%2."/>
+      <w:lvlJc w:val="left"/>
+      <w:pPr>
+        <w:ind w:left="1728" w:hanging="360"/>
+      </w:pPr>
+    </w:lvl>
+    <w:lvl w:ilvl="2" w:tplc="0809001B" w:tentative="1">
+      <w:start w:val="1"/>
+      <w:numFmt w:val="lowerRoman"/>
+      <w:lvlText w:val="%3."/>
+      <w:lvlJc w:val="right"/>
+      <w:pPr>
+        <w:ind w:left="2448" w:hanging="180"/>
+      </w:pPr>
+    </w:lvl>
+    <w:lvl w:ilvl="3" w:tplc="0809000F" w:tentative="1">
+      <w:start w:val="1"/>
+      <w:numFmt w:val="decimal"/>
+      <w:lvlText w:val="%4."/>
+      <w:lvlJc w:val="left"/>
+      <w:pPr>
+        <w:ind w:left="3168" w:hanging="360"/>
+      </w:pPr>
+    </w:lvl>
+    <w:lvl w:ilvl="4" w:tplc="08090019" w:tentative="1">
+      <w:start w:val="1"/>
+      <w:numFmt w:val="lowerLetter"/>
+      <w:lvlText w:val="%5."/>
+      <w:lvlJc w:val="left"/>
+      <w:pPr>
+        <w:ind w:left="3888" w:hanging="360"/>
+      </w:pPr>
+    </w:lvl>
+    <w:lvl w:ilvl="5" w:tplc="0809001B" w:tentative="1">
+      <w:start w:val="1"/>
+      <w:numFmt w:val="lowerRoman"/>
+      <w:lvlText w:val="%6."/>
+      <w:lvlJc w:val="right"/>
+      <w:pPr>
+        <w:ind w:left="4608" w:hanging="180"/>
+      </w:pPr>
+    </w:lvl>
+    <w:lvl w:ilvl="6" w:tplc="0809000F" w:tentative="1">
+      <w:start w:val="1"/>
+      <w:numFmt w:val="decimal"/>
+      <w:lvlText w:val="%7."/>
+      <w:lvlJc w:val="left"/>
+      <w:pPr>
+        <w:ind w:left="5328" w:hanging="360"/>
+      </w:pPr>
+    </w:lvl>
+    <w:lvl w:ilvl="7" w:tplc="08090019" w:tentative="1">
+      <w:start w:val="1"/>
+      <w:numFmt w:val="lowerLetter"/>
+      <w:lvlText w:val="%8."/>
+      <w:lvlJc w:val="left"/>
+      <w:pPr>
+        <w:ind w:left="6048" w:hanging="360"/>
+      </w:pPr>
+    </w:lvl>
+    <w:lvl w:ilvl="8" w:tplc="0809001B" w:tentative="1">
+      <w:start w:val="1"/>
+      <w:numFmt w:val="lowerRoman"/>
+      <w:lvlText w:val="%9."/>
+      <w:lvlJc w:val="right"/>
+      <w:pPr>
+        <w:ind w:left="6768" w:hanging="180"/>
+      </w:pPr>
+    </w:lvl>
+  </w:abstractNum>
   <w:num w:numId="1">
     <w:abstractNumId w:val="0"/>
+  </w:num>
+  <w:num w:numId="2">
+    <w:abstractNumId w:val="1"/>
   </w:num>
 </w:numbering>
 </file>

</xml_diff>

<commit_message>
SE: Adding SE homework
</commit_message>
<xml_diff>
--- a/DBMS/TP4/Report.docx
+++ b/DBMS/TP4/Report.docx
@@ -83,6 +83,7 @@
           <w:lang w:val="fr-FR"/>
         </w:rPr>
       </w:pPr>
+      <w:proofErr w:type="spellStart"/>
       <w:r>
         <w:rPr>
           <w:rFonts w:ascii="Calibri" w:hAnsi="Calibri" w:cs="Calibri"/>
@@ -93,19 +94,33 @@
           <w:u w:val="single"/>
           <w:lang w:val="fr-FR"/>
         </w:rPr>
-        <w:t>Subject:</w:t>
-      </w:r>
-      <w:r>
-        <w:rPr>
-          <w:rFonts w:ascii="Calibri" w:hAnsi="Calibri" w:cs="Calibri"/>
-          <w:b/>
-          <w:bCs/>
-          <w:sz w:val="24"/>
-          <w:szCs w:val="24"/>
+        <w:t>Subject</w:t>
+      </w:r>
+      <w:proofErr w:type="spellEnd"/>
+      <w:r>
+        <w:rPr>
+          <w:rFonts w:ascii="Calibri" w:hAnsi="Calibri" w:cs="Calibri"/>
+          <w:b/>
+          <w:bCs/>
+          <w:sz w:val="24"/>
+          <w:szCs w:val="24"/>
+          <w:u w:val="single"/>
           <w:lang w:val="fr-FR"/>
         </w:rPr>
+        <w:t>:</w:t>
+      </w:r>
+      <w:r>
+        <w:rPr>
+          <w:rFonts w:ascii="Calibri" w:hAnsi="Calibri" w:cs="Calibri"/>
+          <w:b/>
+          <w:bCs/>
+          <w:sz w:val="24"/>
+          <w:szCs w:val="24"/>
+          <w:lang w:val="fr-FR"/>
+        </w:rPr>
         <w:t xml:space="preserve"> </w:t>
       </w:r>
+      <w:proofErr w:type="spellStart"/>
       <w:r>
         <w:rPr>
           <w:rFonts w:ascii="Calibri" w:hAnsi="Calibri" w:cs="Calibri"/>
@@ -115,6 +130,7 @@
         </w:rPr>
         <w:t>PostgreSQL</w:t>
       </w:r>
+      <w:proofErr w:type="spellEnd"/>
     </w:p>
     <w:p>
       <w:pPr>
@@ -289,7 +305,7 @@
           <w:noProof/>
           <w:sz w:val="24"/>
           <w:szCs w:val="24"/>
-          <w:lang w:eastAsia="en-GB"/>
+          <w:lang w:val="en-US"/>
         </w:rPr>
         <w:drawing>
           <wp:inline distT="0" distB="0" distL="0" distR="0" wp14:anchorId="6BCB7A81" wp14:editId="78279CBA">
@@ -342,27 +358,14 @@
       <w:r>
         <w:t xml:space="preserve">Figure </w:t>
       </w:r>
-      <w:r>
-        <w:fldChar w:fldCharType="begin"/>
-      </w:r>
-      <w:r>
-        <w:instrText xml:space="preserve"> SEQ Figure \* ARABIC </w:instrText>
-      </w:r>
-      <w:r>
-        <w:fldChar w:fldCharType="separate"/>
-      </w:r>
-      <w:r>
-        <w:rPr>
-          <w:noProof/>
-        </w:rPr>
-        <w:t>1</w:t>
-      </w:r>
-      <w:r>
-        <w:rPr>
-          <w:noProof/>
-        </w:rPr>
-        <w:fldChar w:fldCharType="end"/>
-      </w:r>
+      <w:fldSimple w:instr=" SEQ Figure \* ARABIC ">
+        <w:r>
+          <w:rPr>
+            <w:noProof/>
+          </w:rPr>
+          <w:t>1</w:t>
+        </w:r>
+      </w:fldSimple>
       <w:r>
         <w:t xml:space="preserve"> - Question 01</w:t>
       </w:r>
@@ -435,7 +438,43 @@
           <w:sz w:val="24"/>
           <w:szCs w:val="24"/>
         </w:rPr>
-        <w:t xml:space="preserve"> us the content of our tables:</w:t>
+        <w:t xml:space="preserve"> us the content of </w:t>
+      </w:r>
+      <w:proofErr w:type="gramStart"/>
+      <w:r>
+        <w:rPr>
+          <w:rFonts w:ascii="Calibri" w:hAnsi="Calibri" w:cs="Calibri"/>
+          <w:sz w:val="24"/>
+          <w:szCs w:val="24"/>
+        </w:rPr>
+        <w:t>our ta</w:t>
+      </w:r>
+      <w:proofErr w:type="gramEnd"/>
+      <w:r>
+        <w:rPr>
+          <w:rFonts w:ascii="Calibri" w:hAnsi="Calibri" w:cs="Calibri"/>
+          <w:sz w:val="24"/>
+          <w:szCs w:val="24"/>
+        </w:rPr>
+        <w:tab/>
+      </w:r>
+      <w:proofErr w:type="spellStart"/>
+      <w:r>
+        <w:rPr>
+          <w:rFonts w:ascii="Calibri" w:hAnsi="Calibri" w:cs="Calibri"/>
+          <w:sz w:val="24"/>
+          <w:szCs w:val="24"/>
+        </w:rPr>
+        <w:t>bles</w:t>
+      </w:r>
+      <w:proofErr w:type="spellEnd"/>
+      <w:r>
+        <w:rPr>
+          <w:rFonts w:ascii="Calibri" w:hAnsi="Calibri" w:cs="Calibri"/>
+          <w:sz w:val="24"/>
+          <w:szCs w:val="24"/>
+        </w:rPr>
+        <w:t>:</w:t>
       </w:r>
     </w:p>
     <w:p>
@@ -448,7 +487,7 @@
       <w:r>
         <w:rPr>
           <w:noProof/>
-          <w:lang w:eastAsia="en-GB"/>
+          <w:lang w:val="en-US"/>
         </w:rPr>
         <w:drawing>
           <wp:inline distT="0" distB="0" distL="0" distR="0" wp14:anchorId="48A69B49" wp14:editId="3AA00CB2">
@@ -501,27 +540,14 @@
       <w:r>
         <w:t xml:space="preserve">Figure </w:t>
       </w:r>
-      <w:r>
-        <w:fldChar w:fldCharType="begin"/>
-      </w:r>
-      <w:r>
-        <w:instrText xml:space="preserve"> SEQ Figure \* ARABIC </w:instrText>
-      </w:r>
-      <w:r>
-        <w:fldChar w:fldCharType="separate"/>
-      </w:r>
-      <w:r>
-        <w:rPr>
-          <w:noProof/>
-        </w:rPr>
-        <w:t>2</w:t>
-      </w:r>
-      <w:r>
-        <w:rPr>
-          <w:noProof/>
-        </w:rPr>
-        <w:fldChar w:fldCharType="end"/>
-      </w:r>
+      <w:fldSimple w:instr=" SEQ Figure \* ARABIC ">
+        <w:r>
+          <w:rPr>
+            <w:noProof/>
+          </w:rPr>
+          <w:t>2</w:t>
+        </w:r>
+      </w:fldSimple>
       <w:r>
         <w:t xml:space="preserve"> - Question 02</w:t>
       </w:r>
@@ -591,7 +617,45 @@
           <w:sz w:val="24"/>
           <w:szCs w:val="24"/>
         </w:rPr>
-        <w:t>To clear tables of etu and uv we execute the following script:</w:t>
+        <w:t xml:space="preserve">To clear tables of </w:t>
+      </w:r>
+      <w:proofErr w:type="spellStart"/>
+      <w:r>
+        <w:rPr>
+          <w:rFonts w:ascii="Calibri" w:hAnsi="Calibri" w:cs="Calibri"/>
+          <w:sz w:val="24"/>
+          <w:szCs w:val="24"/>
+        </w:rPr>
+        <w:t>etu</w:t>
+      </w:r>
+      <w:proofErr w:type="spellEnd"/>
+      <w:r>
+        <w:rPr>
+          <w:rFonts w:ascii="Calibri" w:hAnsi="Calibri" w:cs="Calibri"/>
+          <w:sz w:val="24"/>
+          <w:szCs w:val="24"/>
+        </w:rPr>
+        <w:t xml:space="preserve"> and </w:t>
+      </w:r>
+      <w:proofErr w:type="spellStart"/>
+      <w:proofErr w:type="gramStart"/>
+      <w:r>
+        <w:rPr>
+          <w:rFonts w:ascii="Calibri" w:hAnsi="Calibri" w:cs="Calibri"/>
+          <w:sz w:val="24"/>
+          <w:szCs w:val="24"/>
+        </w:rPr>
+        <w:t>uv</w:t>
+      </w:r>
+      <w:proofErr w:type="spellEnd"/>
+      <w:proofErr w:type="gramEnd"/>
+      <w:r>
+        <w:rPr>
+          <w:rFonts w:ascii="Calibri" w:hAnsi="Calibri" w:cs="Calibri"/>
+          <w:sz w:val="24"/>
+          <w:szCs w:val="24"/>
+        </w:rPr>
+        <w:t xml:space="preserve"> we execute the following script:</w:t>
       </w:r>
     </w:p>
     <w:p>
@@ -616,13 +680,11 @@
           <w:sz w:val="24"/>
           <w:szCs w:val="24"/>
         </w:rPr>
-        <w:t>DELETE FROM uv;</w:t>
-      </w:r>
-    </w:p>
-    <w:p>
-      <w:pPr>
-        <w:spacing w:after="0"/>
-        <w:ind w:left="576"/>
+        <w:t xml:space="preserve">DELETE FROM </w:t>
+      </w:r>
+      <w:proofErr w:type="spellStart"/>
+      <w:proofErr w:type="gramStart"/>
+      <w:r>
         <w:rPr>
           <w:rFonts w:ascii="Lucida Console" w:hAnsi="Lucida Console" w:cs="Courier New"/>
           <w:i/>
@@ -631,7 +693,10 @@
           <w:sz w:val="24"/>
           <w:szCs w:val="24"/>
         </w:rPr>
-      </w:pPr>
+        <w:t>uv</w:t>
+      </w:r>
+      <w:proofErr w:type="spellEnd"/>
+      <w:proofErr w:type="gramEnd"/>
       <w:r>
         <w:rPr>
           <w:rFonts w:ascii="Lucida Console" w:hAnsi="Lucida Console" w:cs="Courier New"/>
@@ -641,7 +706,56 @@
           <w:sz w:val="24"/>
           <w:szCs w:val="24"/>
         </w:rPr>
-        <w:t>DELETE FROM etu;</w:t>
+        <w:t>;</w:t>
+      </w:r>
+    </w:p>
+    <w:p>
+      <w:pPr>
+        <w:spacing w:after="0"/>
+        <w:ind w:left="576"/>
+        <w:rPr>
+          <w:rFonts w:ascii="Lucida Console" w:hAnsi="Lucida Console" w:cs="Courier New"/>
+          <w:i/>
+          <w:iCs/>
+          <w:color w:val="2E74B5" w:themeColor="accent1" w:themeShade="BF"/>
+          <w:sz w:val="24"/>
+          <w:szCs w:val="24"/>
+        </w:rPr>
+      </w:pPr>
+      <w:r>
+        <w:rPr>
+          <w:rFonts w:ascii="Lucida Console" w:hAnsi="Lucida Console" w:cs="Courier New"/>
+          <w:i/>
+          <w:iCs/>
+          <w:color w:val="2E74B5" w:themeColor="accent1" w:themeShade="BF"/>
+          <w:sz w:val="24"/>
+          <w:szCs w:val="24"/>
+        </w:rPr>
+        <w:t xml:space="preserve">DELETE FROM </w:t>
+      </w:r>
+      <w:proofErr w:type="spellStart"/>
+      <w:r>
+        <w:rPr>
+          <w:rFonts w:ascii="Lucida Console" w:hAnsi="Lucida Console" w:cs="Courier New"/>
+          <w:i/>
+          <w:iCs/>
+          <w:color w:val="2E74B5" w:themeColor="accent1" w:themeShade="BF"/>
+          <w:sz w:val="24"/>
+          <w:szCs w:val="24"/>
+        </w:rPr>
+        <w:t>etu</w:t>
+      </w:r>
+      <w:proofErr w:type="spellEnd"/>
+      <w:r>
+        <w:rPr>
+          <w:rFonts w:ascii="Lucida Console" w:hAnsi="Lucida Console" w:cs="Courier New"/>
+          <w:i/>
+          <w:iCs/>
+          <w:color w:val="2E74B5" w:themeColor="accent1" w:themeShade="BF"/>
+          <w:sz w:val="24"/>
+          <w:szCs w:val="24"/>
+        </w:rPr>
+        <w:t>;</w:t>
       </w:r>
     </w:p>
     <w:p>
@@ -710,7 +824,16 @@
           <w:sz w:val="24"/>
           <w:szCs w:val="24"/>
         </w:rPr>
-        <w:t>e call them CSV because i</w:t>
+        <w:t xml:space="preserve">e call them CSV because </w:t>
+      </w:r>
+      <w:proofErr w:type="gramStart"/>
+      <w:r>
+        <w:rPr>
+          <w:rFonts w:ascii="Calibri" w:hAnsi="Calibri" w:cs="Calibri"/>
+          <w:sz w:val="24"/>
+          <w:szCs w:val="24"/>
+        </w:rPr>
+        <w:t>i</w:t>
       </w:r>
       <w:r>
         <w:rPr>
@@ -726,7 +849,16 @@
           <w:sz w:val="24"/>
           <w:szCs w:val="24"/>
         </w:rPr>
-        <w:t>s stands for</w:t>
+        <w:t>s</w:t>
+      </w:r>
+      <w:proofErr w:type="gramEnd"/>
+      <w:r>
+        <w:rPr>
+          <w:rFonts w:ascii="Calibri" w:hAnsi="Calibri" w:cs="Calibri"/>
+          <w:sz w:val="24"/>
+          <w:szCs w:val="24"/>
+        </w:rPr>
+        <w:t xml:space="preserve"> stands for</w:t>
       </w:r>
       <w:r>
         <w:rPr>
@@ -941,19 +1073,9 @@
           <w:sz w:val="20"/>
           <w:szCs w:val="20"/>
         </w:rPr>
-        <w:t>\copy etu (pknumsecu, knumetu, nom, prenom) FROM 'etus.csv' WITH CSV DELIMITER ';'</w:t>
-      </w:r>
-    </w:p>
-    <w:p>
-      <w:pPr>
-        <w:spacing w:after="120"/>
-        <w:ind w:left="576"/>
-        <w:rPr>
-          <w:rFonts w:ascii="Calibri" w:hAnsi="Calibri" w:cs="Calibri"/>
-          <w:sz w:val="20"/>
-          <w:szCs w:val="20"/>
-        </w:rPr>
-      </w:pPr>
+        <w:t xml:space="preserve">\copy </w:t>
+      </w:r>
+      <w:proofErr w:type="spellStart"/>
       <w:r>
         <w:rPr>
           <w:rFonts w:ascii="Lucida Console" w:hAnsi="Lucida Console" w:cs="Courier New"/>
@@ -963,7 +1085,187 @@
           <w:sz w:val="20"/>
           <w:szCs w:val="20"/>
         </w:rPr>
-        <w:t>\copy uv (fketu, pkcode) FROM 'uvs.csv' WITH CSV DELIMITER ';'</w:t>
+        <w:t>etu</w:t>
+      </w:r>
+      <w:proofErr w:type="spellEnd"/>
+      <w:r>
+        <w:rPr>
+          <w:rFonts w:ascii="Lucida Console" w:hAnsi="Lucida Console" w:cs="Courier New"/>
+          <w:i/>
+          <w:iCs/>
+          <w:color w:val="2E74B5" w:themeColor="accent1" w:themeShade="BF"/>
+          <w:sz w:val="20"/>
+          <w:szCs w:val="20"/>
+        </w:rPr>
+        <w:t xml:space="preserve"> (</w:t>
+      </w:r>
+      <w:proofErr w:type="spellStart"/>
+      <w:r>
+        <w:rPr>
+          <w:rFonts w:ascii="Lucida Console" w:hAnsi="Lucida Console" w:cs="Courier New"/>
+          <w:i/>
+          <w:iCs/>
+          <w:color w:val="2E74B5" w:themeColor="accent1" w:themeShade="BF"/>
+          <w:sz w:val="20"/>
+          <w:szCs w:val="20"/>
+        </w:rPr>
+        <w:t>pknumsecu</w:t>
+      </w:r>
+      <w:proofErr w:type="spellEnd"/>
+      <w:r>
+        <w:rPr>
+          <w:rFonts w:ascii="Lucida Console" w:hAnsi="Lucida Console" w:cs="Courier New"/>
+          <w:i/>
+          <w:iCs/>
+          <w:color w:val="2E74B5" w:themeColor="accent1" w:themeShade="BF"/>
+          <w:sz w:val="20"/>
+          <w:szCs w:val="20"/>
+        </w:rPr>
+        <w:t xml:space="preserve">, </w:t>
+      </w:r>
+      <w:proofErr w:type="spellStart"/>
+      <w:r>
+        <w:rPr>
+          <w:rFonts w:ascii="Lucida Console" w:hAnsi="Lucida Console" w:cs="Courier New"/>
+          <w:i/>
+          <w:iCs/>
+          <w:color w:val="2E74B5" w:themeColor="accent1" w:themeShade="BF"/>
+          <w:sz w:val="20"/>
+          <w:szCs w:val="20"/>
+        </w:rPr>
+        <w:t>knumetu</w:t>
+      </w:r>
+      <w:proofErr w:type="spellEnd"/>
+      <w:r>
+        <w:rPr>
+          <w:rFonts w:ascii="Lucida Console" w:hAnsi="Lucida Console" w:cs="Courier New"/>
+          <w:i/>
+          <w:iCs/>
+          <w:color w:val="2E74B5" w:themeColor="accent1" w:themeShade="BF"/>
+          <w:sz w:val="20"/>
+          <w:szCs w:val="20"/>
+        </w:rPr>
+        <w:t xml:space="preserve">, nom, </w:t>
+      </w:r>
+      <w:proofErr w:type="spellStart"/>
+      <w:r>
+        <w:rPr>
+          <w:rFonts w:ascii="Lucida Console" w:hAnsi="Lucida Console" w:cs="Courier New"/>
+          <w:i/>
+          <w:iCs/>
+          <w:color w:val="2E74B5" w:themeColor="accent1" w:themeShade="BF"/>
+          <w:sz w:val="20"/>
+          <w:szCs w:val="20"/>
+        </w:rPr>
+        <w:t>prenom</w:t>
+      </w:r>
+      <w:proofErr w:type="spellEnd"/>
+      <w:r>
+        <w:rPr>
+          <w:rFonts w:ascii="Lucida Console" w:hAnsi="Lucida Console" w:cs="Courier New"/>
+          <w:i/>
+          <w:iCs/>
+          <w:color w:val="2E74B5" w:themeColor="accent1" w:themeShade="BF"/>
+          <w:sz w:val="20"/>
+          <w:szCs w:val="20"/>
+        </w:rPr>
+        <w:t>) FROM 'etus.csv' WITH CSV DELIMITER ';'</w:t>
+      </w:r>
+    </w:p>
+    <w:p>
+      <w:pPr>
+        <w:spacing w:after="120"/>
+        <w:ind w:left="576"/>
+        <w:rPr>
+          <w:rFonts w:ascii="Calibri" w:hAnsi="Calibri" w:cs="Calibri"/>
+          <w:sz w:val="20"/>
+          <w:szCs w:val="20"/>
+        </w:rPr>
+      </w:pPr>
+      <w:r>
+        <w:rPr>
+          <w:rFonts w:ascii="Lucida Console" w:hAnsi="Lucida Console" w:cs="Courier New"/>
+          <w:i/>
+          <w:iCs/>
+          <w:color w:val="2E74B5" w:themeColor="accent1" w:themeShade="BF"/>
+          <w:sz w:val="20"/>
+          <w:szCs w:val="20"/>
+        </w:rPr>
+        <w:t xml:space="preserve">\copy </w:t>
+      </w:r>
+      <w:proofErr w:type="spellStart"/>
+      <w:proofErr w:type="gramStart"/>
+      <w:r>
+        <w:rPr>
+          <w:rFonts w:ascii="Lucida Console" w:hAnsi="Lucida Console" w:cs="Courier New"/>
+          <w:i/>
+          <w:iCs/>
+          <w:color w:val="2E74B5" w:themeColor="accent1" w:themeShade="BF"/>
+          <w:sz w:val="20"/>
+          <w:szCs w:val="20"/>
+        </w:rPr>
+        <w:t>uv</w:t>
+      </w:r>
+      <w:proofErr w:type="spellEnd"/>
+      <w:proofErr w:type="gramEnd"/>
+      <w:r>
+        <w:rPr>
+          <w:rFonts w:ascii="Lucida Console" w:hAnsi="Lucida Console" w:cs="Courier New"/>
+          <w:i/>
+          <w:iCs/>
+          <w:color w:val="2E74B5" w:themeColor="accent1" w:themeShade="BF"/>
+          <w:sz w:val="20"/>
+          <w:szCs w:val="20"/>
+        </w:rPr>
+        <w:t xml:space="preserve"> (</w:t>
+      </w:r>
+      <w:proofErr w:type="spellStart"/>
+      <w:r>
+        <w:rPr>
+          <w:rFonts w:ascii="Lucida Console" w:hAnsi="Lucida Console" w:cs="Courier New"/>
+          <w:i/>
+          <w:iCs/>
+          <w:color w:val="2E74B5" w:themeColor="accent1" w:themeShade="BF"/>
+          <w:sz w:val="20"/>
+          <w:szCs w:val="20"/>
+        </w:rPr>
+        <w:t>fketu</w:t>
+      </w:r>
+      <w:proofErr w:type="spellEnd"/>
+      <w:r>
+        <w:rPr>
+          <w:rFonts w:ascii="Lucida Console" w:hAnsi="Lucida Console" w:cs="Courier New"/>
+          <w:i/>
+          <w:iCs/>
+          <w:color w:val="2E74B5" w:themeColor="accent1" w:themeShade="BF"/>
+          <w:sz w:val="20"/>
+          <w:szCs w:val="20"/>
+        </w:rPr>
+        <w:t xml:space="preserve">, </w:t>
+      </w:r>
+      <w:proofErr w:type="spellStart"/>
+      <w:r>
+        <w:rPr>
+          <w:rFonts w:ascii="Lucida Console" w:hAnsi="Lucida Console" w:cs="Courier New"/>
+          <w:i/>
+          <w:iCs/>
+          <w:color w:val="2E74B5" w:themeColor="accent1" w:themeShade="BF"/>
+          <w:sz w:val="20"/>
+          <w:szCs w:val="20"/>
+        </w:rPr>
+        <w:t>pkcode</w:t>
+      </w:r>
+      <w:proofErr w:type="spellEnd"/>
+      <w:r>
+        <w:rPr>
+          <w:rFonts w:ascii="Lucida Console" w:hAnsi="Lucida Console" w:cs="Courier New"/>
+          <w:i/>
+          <w:iCs/>
+          <w:color w:val="2E74B5" w:themeColor="accent1" w:themeShade="BF"/>
+          <w:sz w:val="20"/>
+          <w:szCs w:val="20"/>
+        </w:rPr>
+        <w:t>) FROM 'uvs.csv' WITH CSV DELIMITER ';'</w:t>
       </w:r>
     </w:p>
     <w:p>
@@ -998,7 +1300,7 @@
           <w:noProof/>
           <w:sz w:val="24"/>
           <w:szCs w:val="24"/>
-          <w:lang w:eastAsia="en-GB"/>
+          <w:lang w:val="en-US"/>
         </w:rPr>
         <w:drawing>
           <wp:inline distT="0" distB="0" distL="0" distR="0" wp14:anchorId="3649CB93" wp14:editId="4813A184">
@@ -1055,27 +1357,14 @@
       <w:r>
         <w:t xml:space="preserve">Figure </w:t>
       </w:r>
-      <w:r>
-        <w:fldChar w:fldCharType="begin"/>
-      </w:r>
-      <w:r>
-        <w:instrText xml:space="preserve"> SEQ Figure \* ARABIC </w:instrText>
-      </w:r>
-      <w:r>
-        <w:fldChar w:fldCharType="separate"/>
-      </w:r>
-      <w:r>
-        <w:rPr>
-          <w:noProof/>
-        </w:rPr>
-        <w:t>3</w:t>
-      </w:r>
-      <w:r>
-        <w:rPr>
-          <w:noProof/>
-        </w:rPr>
-        <w:fldChar w:fldCharType="end"/>
-      </w:r>
+      <w:fldSimple w:instr=" SEQ Figure \* ARABIC ">
+        <w:r>
+          <w:rPr>
+            <w:noProof/>
+          </w:rPr>
+          <w:t>3</w:t>
+        </w:r>
+      </w:fldSimple>
       <w:r>
         <w:rPr>
           <w:lang w:val="fr-FR"/>
@@ -1089,6 +1378,8 @@
         </w:rPr>
         <w:t>Question 03</w:t>
       </w:r>
+      <w:bookmarkStart w:id="0" w:name="_GoBack"/>
+      <w:bookmarkEnd w:id="0"/>
     </w:p>
     <w:p>
       <w:pPr>
@@ -1125,8 +1416,6 @@
         </w:rPr>
         <w:t>4</w:t>
       </w:r>
-      <w:bookmarkStart w:id="0" w:name="_GoBack"/>
-      <w:bookmarkEnd w:id="0"/>
       <w:r>
         <w:rPr>
           <w:rFonts w:ascii="Calibri" w:hAnsi="Calibri" w:cs="Calibri"/>
@@ -1159,7 +1448,43 @@
           <w:sz w:val="24"/>
           <w:szCs w:val="24"/>
         </w:rPr>
-        <w:t xml:space="preserve">The following figure shows us the script and the result of number of all uv followed by a etu: </w:t>
+        <w:t xml:space="preserve">The following figure shows us the script and the result of number of all </w:t>
+      </w:r>
+      <w:proofErr w:type="spellStart"/>
+      <w:r>
+        <w:rPr>
+          <w:rFonts w:ascii="Calibri" w:hAnsi="Calibri" w:cs="Calibri"/>
+          <w:sz w:val="24"/>
+          <w:szCs w:val="24"/>
+        </w:rPr>
+        <w:t>uv</w:t>
+      </w:r>
+      <w:proofErr w:type="spellEnd"/>
+      <w:r>
+        <w:rPr>
+          <w:rFonts w:ascii="Calibri" w:hAnsi="Calibri" w:cs="Calibri"/>
+          <w:sz w:val="24"/>
+          <w:szCs w:val="24"/>
+        </w:rPr>
+        <w:t xml:space="preserve"> followed by a </w:t>
+      </w:r>
+      <w:proofErr w:type="spellStart"/>
+      <w:r>
+        <w:rPr>
+          <w:rFonts w:ascii="Calibri" w:hAnsi="Calibri" w:cs="Calibri"/>
+          <w:sz w:val="24"/>
+          <w:szCs w:val="24"/>
+        </w:rPr>
+        <w:t>etu</w:t>
+      </w:r>
+      <w:proofErr w:type="spellEnd"/>
+      <w:r>
+        <w:rPr>
+          <w:rFonts w:ascii="Calibri" w:hAnsi="Calibri" w:cs="Calibri"/>
+          <w:sz w:val="24"/>
+          <w:szCs w:val="24"/>
+        </w:rPr>
+        <w:t xml:space="preserve">: </w:t>
       </w:r>
     </w:p>
     <w:p>
@@ -1172,7 +1497,7 @@
       <w:r>
         <w:rPr>
           <w:noProof/>
-          <w:lang w:eastAsia="en-GB"/>
+          <w:lang w:val="en-US"/>
         </w:rPr>
         <w:drawing>
           <wp:inline distT="0" distB="0" distL="0" distR="0" wp14:anchorId="436324F6" wp14:editId="4D8DD732">
@@ -1230,24 +1555,14 @@
       <w:r>
         <w:t xml:space="preserve">Figure </w:t>
       </w:r>
-      <w:r>
-        <w:fldChar w:fldCharType="begin"/>
-      </w:r>
-      <w:r>
-        <w:instrText xml:space="preserve"> SEQ Figure \* ARABIC </w:instrText>
-      </w:r>
-      <w:r>
-        <w:fldChar w:fldCharType="separate"/>
-      </w:r>
-      <w:r>
-        <w:rPr>
-          <w:noProof/>
-        </w:rPr>
-        <w:t>4</w:t>
-      </w:r>
-      <w:r>
-        <w:fldChar w:fldCharType="end"/>
-      </w:r>
+      <w:fldSimple w:instr=" SEQ Figure \* ARABIC ">
+        <w:r>
+          <w:rPr>
+            <w:noProof/>
+          </w:rPr>
+          <w:t>4</w:t>
+        </w:r>
+      </w:fldSimple>
       <w:r>
         <w:rPr>
           <w:lang w:val="fr-FR"/>
@@ -1284,6 +1599,7 @@
         </w:rPr>
         <w:t xml:space="preserve">The following figure shows us the script and the result of number of all </w:t>
       </w:r>
+      <w:proofErr w:type="spellStart"/>
       <w:r>
         <w:rPr>
           <w:rFonts w:ascii="Calibri" w:hAnsi="Calibri" w:cs="Calibri"/>
@@ -1292,6 +1608,7 @@
         </w:rPr>
         <w:t>etu</w:t>
       </w:r>
+      <w:proofErr w:type="spellEnd"/>
       <w:r>
         <w:rPr>
           <w:rFonts w:ascii="Calibri" w:hAnsi="Calibri" w:cs="Calibri"/>
@@ -1332,6 +1649,7 @@
         </w:rPr>
         <w:t xml:space="preserve"> </w:t>
       </w:r>
+      <w:proofErr w:type="spellStart"/>
       <w:r>
         <w:rPr>
           <w:rFonts w:ascii="Calibri" w:hAnsi="Calibri" w:cs="Calibri"/>
@@ -1340,6 +1658,7 @@
         </w:rPr>
         <w:t>uv</w:t>
       </w:r>
+      <w:proofErr w:type="spellEnd"/>
       <w:r>
         <w:rPr>
           <w:rFonts w:ascii="Calibri" w:hAnsi="Calibri" w:cs="Calibri"/>
@@ -1361,7 +1680,7 @@
           <w:noProof/>
           <w:sz w:val="24"/>
           <w:szCs w:val="24"/>
-          <w:lang w:eastAsia="en-GB"/>
+          <w:lang w:val="en-US"/>
         </w:rPr>
         <w:drawing>
           <wp:inline distT="0" distB="0" distL="0" distR="0" wp14:anchorId="3FF60DAA" wp14:editId="5D771044">
@@ -1419,24 +1738,14 @@
       <w:r>
         <w:t xml:space="preserve">Figure </w:t>
       </w:r>
-      <w:r>
-        <w:fldChar w:fldCharType="begin"/>
-      </w:r>
-      <w:r>
-        <w:instrText xml:space="preserve"> SEQ Figure \* ARABIC </w:instrText>
-      </w:r>
-      <w:r>
-        <w:fldChar w:fldCharType="separate"/>
-      </w:r>
-      <w:r>
-        <w:rPr>
-          <w:noProof/>
-        </w:rPr>
-        <w:t>5</w:t>
-      </w:r>
-      <w:r>
-        <w:fldChar w:fldCharType="end"/>
-      </w:r>
+      <w:fldSimple w:instr=" SEQ Figure \* ARABIC ">
+        <w:r>
+          <w:rPr>
+            <w:noProof/>
+          </w:rPr>
+          <w:t>5</w:t>
+        </w:r>
+      </w:fldSimple>
       <w:r>
         <w:rPr>
           <w:lang w:val="fr-FR"/>

</xml_diff>